<commit_message>
spellcheck and slight changes to combustion section
</commit_message>
<xml_diff>
--- a/NREL Budget Justification.docx
+++ b/NREL Budget Justification.docx
@@ -18,18 +18,7 @@
           <w:szCs w:val="32"/>
           <w:u w:val="single"/>
         </w:rPr>
-        <w:t xml:space="preserve">Budget </w:t>
-      </w:r>
-      <w:bookmarkStart w:id="0" w:name="_GoBack"/>
-      <w:bookmarkEnd w:id="0"/>
-      <w:r>
-        <w:rPr>
-          <w:b/>
-          <w:sz w:val="32"/>
-          <w:szCs w:val="32"/>
-          <w:u w:val="single"/>
-        </w:rPr>
-        <w:t>Justification</w:t>
+        <w:t>Budget Justification</w:t>
       </w:r>
     </w:p>
     <w:p/>
@@ -239,19 +228,10 @@
     </w:p>
     <w:p>
       <w:r>
-        <w:t xml:space="preserve">No items </w:t>
-      </w:r>
-      <w:commentRangeStart w:id="1"/>
-      <w:r>
-        <w:t xml:space="preserve">$5,000 </w:t>
-      </w:r>
-      <w:commentRangeEnd w:id="1"/>
-      <w:r>
-        <w:rPr>
-          <w:rStyle w:val="CommentReference"/>
-        </w:rPr>
-        <w:commentReference w:id="1"/>
-      </w:r>
+        <w:t xml:space="preserve">No items $5,000 </w:t>
+      </w:r>
+      <w:bookmarkStart w:id="0" w:name="_GoBack"/>
+      <w:bookmarkEnd w:id="0"/>
       <w:r>
         <w:t>or more are requested.</w:t>
       </w:r>
@@ -347,59 +327,6 @@
     </w:sectPr>
   </w:body>
 </w:document>
-</file>
-
-<file path=word/comments.xml><?xml version="1.0" encoding="utf-8"?>
-<w:comments xmlns:wpc="http://schemas.microsoft.com/office/word/2010/wordprocessingCanvas" xmlns:mo="http://schemas.microsoft.com/office/mac/office/2008/main" xmlns:mc="http://schemas.openxmlformats.org/markup-compatibility/2006" xmlns:mv="urn:schemas-microsoft-com:mac:vml" xmlns:o="urn:schemas-microsoft-com:office:office" xmlns:r="http://schemas.openxmlformats.org/officeDocument/2006/relationships" xmlns:m="http://schemas.openxmlformats.org/officeDocument/2006/math" xmlns:v="urn:schemas-microsoft-com:vml" xmlns:wp14="http://schemas.microsoft.com/office/word/2010/wordprocessingDrawing" xmlns:wp="http://schemas.openxmlformats.org/drawingml/2006/wordprocessingDrawing" xmlns:w10="urn:schemas-microsoft-com:office:word" xmlns:w="http://schemas.openxmlformats.org/wordprocessingml/2006/main" xmlns:w14="http://schemas.microsoft.com/office/word/2010/wordml" xmlns:wpg="http://schemas.microsoft.com/office/word/2010/wordprocessingGroup" xmlns:wpi="http://schemas.microsoft.com/office/word/2010/wordprocessingInk" xmlns:wne="http://schemas.microsoft.com/office/word/2006/wordml" xmlns:wps="http://schemas.microsoft.com/office/word/2010/wordprocessingShape" mc:Ignorable="w14 wp14">
-  <w:comment w:id="1" w:author="Mo Nelson" w:date="2013-05-21T10:31:00Z" w:initials="MN">
-    <w:p>
-      <w:pPr>
-        <w:widowControl w:val="0"/>
-        <w:autoSpaceDE w:val="0"/>
-        <w:autoSpaceDN w:val="0"/>
-        <w:adjustRightInd w:val="0"/>
-        <w:rPr>
-          <w:rFonts w:ascii="Calibri" w:hAnsi="Calibri" w:cs="Calibri"/>
-          <w:sz w:val="28"/>
-          <w:szCs w:val="28"/>
-        </w:rPr>
-      </w:pPr>
-      <w:r>
-        <w:rPr>
-          <w:rStyle w:val="CommentReference"/>
-        </w:rPr>
-        <w:annotationRef/>
-      </w:r>
-      <w:r>
-        <w:rPr>
-          <w:rStyle w:val="CommentReference"/>
-        </w:rPr>
-        <w:t>I changed this to “$5k from $50K because that’s the threshold from your particular</w:t>
-      </w:r>
-      <w:r>
-        <w:rPr>
-          <w:rFonts w:ascii="Calibri" w:hAnsi="Calibri" w:cs="Calibri"/>
-          <w:sz w:val="28"/>
-          <w:szCs w:val="28"/>
-        </w:rPr>
-        <w:t xml:space="preserve"> FOA. Knowing it’s now $5K, does your "no items" statement still hold true then? (From p. 22: "… Equipment is designated as an item of property that has an acquisition cost of $5K or more and an expected service live of more than one year.") </w:t>
-      </w:r>
-    </w:p>
-    <w:p>
-      <w:pPr>
-        <w:pStyle w:val="CommentText"/>
-      </w:pPr>
-      <w:r>
-        <w:rPr>
-          <w:rFonts w:ascii="Calibri" w:hAnsi="Calibri" w:cs="Calibri"/>
-          <w:sz w:val="28"/>
-          <w:szCs w:val="28"/>
-        </w:rPr>
-        <w:t>Be advised: IF it turns out you do anticipate "Equipment" I believe Virginia would need to alter the CDW in such a way that moves dollars to a different category (with perhaps different burdens).</w:t>
-      </w:r>
-    </w:p>
-  </w:comment>
-</w:comments>
 </file>
 
 <file path=word/styles.xml><?xml version="1.0" encoding="utf-8"?>

</xml_diff>